<commit_message>
Eng. Soft.2 - Criado Trails4Health - Revisto.docx
.Criei Trails4Health - Revisto.docx com outra formatação
.Organizei e corrigi conteudos:
  .Fiz a introdução
  .Completei e formatei a tabela de tarefas e tempo dispendido
  .Corrigi tabela de atores e defini os objetivos de cada um
 .Criei template da tabela Casos Uso para preencher
Tempo: 1.30 min.
</commit_message>
<xml_diff>
--- a/doc/Eng. Soft 2/diarios_ESII_v0.5.docx
+++ b/doc/Eng. Soft 2/diarios_ESII_v0.5.docx
@@ -1,30 +1,39 @@
 
 <file path=word/document.xml><?xml version="1.0" encoding="utf-8"?>
-<w:document xmlns:wpc="http://schemas.microsoft.com/office/word/2010/wordprocessingCanvas" xmlns:cx="http://schemas.microsoft.com/office/drawing/2014/chartex" xmlns:mc="http://schemas.openxmlformats.org/markup-compatibility/2006" xmlns:o="urn:schemas-microsoft-com:office:office" xmlns:r="http://schemas.openxmlformats.org/officeDocument/2006/relationships" xmlns:m="http://schemas.openxmlformats.org/officeDocument/2006/math" xmlns:v="urn:schemas-microsoft-com:vml" xmlns:wp14="http://schemas.microsoft.com/office/word/2010/wordprocessingDrawing" xmlns:wp="http://schemas.openxmlformats.org/drawingml/2006/wordprocessingDrawing" xmlns:w10="urn:schemas-microsoft-com:office:word" xmlns:w="http://schemas.openxmlformats.org/wordprocessingml/2006/main" xmlns:w14="http://schemas.microsoft.com/office/word/2010/wordml" xmlns:w15="http://schemas.microsoft.com/office/word/2012/wordml" xmlns:w16se="http://schemas.microsoft.com/office/word/2015/wordml/symex" xmlns:wpg="http://schemas.microsoft.com/office/word/2010/wordprocessingGroup" xmlns:wpi="http://schemas.microsoft.com/office/word/2010/wordprocessingInk" xmlns:wne="http://schemas.microsoft.com/office/word/2006/wordml" xmlns:wps="http://schemas.microsoft.com/office/word/2010/wordprocessingShape" mc:Ignorable="w14 w15 w16se wp14">
+<w:document xmlns:wpc="http://schemas.microsoft.com/office/word/2010/wordprocessingCanvas" xmlns:mc="http://schemas.openxmlformats.org/markup-compatibility/2006" xmlns:o="urn:schemas-microsoft-com:office:office" xmlns:r="http://schemas.openxmlformats.org/officeDocument/2006/relationships" xmlns:m="http://schemas.openxmlformats.org/officeDocument/2006/math" xmlns:v="urn:schemas-microsoft-com:vml" xmlns:wp14="http://schemas.microsoft.com/office/word/2010/wordprocessingDrawing" xmlns:wp="http://schemas.openxmlformats.org/drawingml/2006/wordprocessingDrawing" xmlns:w10="urn:schemas-microsoft-com:office:word" xmlns:w="http://schemas.openxmlformats.org/wordprocessingml/2006/main" xmlns:w14="http://schemas.microsoft.com/office/word/2010/wordml" xmlns:w15="http://schemas.microsoft.com/office/word/2012/wordml" xmlns:wpg="http://schemas.microsoft.com/office/word/2010/wordprocessingGroup" xmlns:wpi="http://schemas.microsoft.com/office/word/2010/wordprocessingInk" xmlns:wne="http://schemas.microsoft.com/office/word/2006/wordml" xmlns:wps="http://schemas.microsoft.com/office/word/2010/wordprocessingShape" mc:Ignorable="w14 w15 wp14">
   <w:body>
     <w:p>
       <w:pPr>
-        <w:pStyle w:val="Heading1"/>
+        <w:pStyle w:val="Cabealho1"/>
+        <w:rPr>
+          <w:lang w:val="pt-PT"/>
+        </w:rPr>
       </w:pPr>
       <w:r>
-        <w:t>Diári</w:t>
+        <w:rPr>
+          <w:lang w:val="pt-PT"/>
+        </w:rPr>
+        <w:t>Diários de Engenharia de Software II</w:t>
       </w:r>
       <w:bookmarkStart w:id="0" w:name="_GoBack"/>
       <w:bookmarkEnd w:id="0"/>
-      <w:r>
-        <w:t>os de Engenharia de Software II</w:t>
-      </w:r>
     </w:p>
-    <w:p/>
+    <w:p>
+      <w:pPr>
+        <w:rPr>
+          <w:lang w:val="pt-PT"/>
+        </w:rPr>
+      </w:pPr>
+    </w:p>
     <w:tbl>
       <w:tblPr>
-        <w:tblW w:w="9657" w:type="dxa"/>
+        <w:tblW w:w="9796" w:type="dxa"/>
         <w:tblLook w:val="04A0" w:firstRow="1" w:lastRow="0" w:firstColumn="1" w:lastColumn="0" w:noHBand="0" w:noVBand="1"/>
       </w:tblPr>
       <w:tblGrid>
         <w:gridCol w:w="5297"/>
         <w:gridCol w:w="740"/>
-        <w:gridCol w:w="623"/>
+        <w:gridCol w:w="904"/>
         <w:gridCol w:w="631"/>
         <w:gridCol w:w="623"/>
         <w:gridCol w:w="879"/>
@@ -54,14 +63,14 @@
               <w:rPr>
                 <w:rFonts w:ascii="Calibri" w:eastAsia="Times New Roman" w:hAnsi="Calibri" w:cs="Times New Roman"/>
                 <w:color w:val="000000"/>
-                <w:lang w:eastAsia="en-GB"/>
-              </w:rPr>
-            </w:pPr>
-            <w:r>
-              <w:rPr>
-                <w:rFonts w:ascii="Calibri" w:eastAsia="Times New Roman" w:hAnsi="Calibri" w:cs="Times New Roman"/>
-                <w:color w:val="000000"/>
-                <w:lang w:eastAsia="en-GB"/>
+                <w:lang w:val="pt-PT" w:eastAsia="en-GB"/>
+              </w:rPr>
+            </w:pPr>
+            <w:r>
+              <w:rPr>
+                <w:rFonts w:ascii="Calibri" w:eastAsia="Times New Roman" w:hAnsi="Calibri" w:cs="Times New Roman"/>
+                <w:color w:val="000000"/>
+                <w:lang w:val="pt-PT" w:eastAsia="en-GB"/>
               </w:rPr>
               <w:t> </w:t>
             </w:r>
@@ -69,7 +78,7 @@
         </w:tc>
         <w:tc>
           <w:tcPr>
-            <w:tcW w:w="1363" w:type="dxa"/>
+            <w:tcW w:w="1644" w:type="dxa"/>
             <w:gridSpan w:val="2"/>
             <w:tcBorders>
               <w:top w:val="single" w:sz="4" w:space="0" w:color="auto"/>
@@ -94,6 +103,7 @@
                 <w:lang w:eastAsia="en-GB"/>
               </w:rPr>
             </w:pPr>
+            <w:proofErr w:type="spellStart"/>
             <w:r>
               <w:rPr>
                 <w:rFonts w:ascii="Calibri" w:eastAsia="Times New Roman" w:hAnsi="Calibri" w:cs="Times New Roman"/>
@@ -102,29 +112,10 @@
                 <w:color w:val="000000"/>
                 <w:lang w:eastAsia="en-GB"/>
               </w:rPr>
-              <w:t>Nuno Galinho</w:t>
-            </w:r>
-          </w:p>
-        </w:tc>
-        <w:tc>
-          <w:tcPr>
-            <w:tcW w:w="1254" w:type="dxa"/>
-            <w:gridSpan w:val="2"/>
-            <w:tcBorders>
-              <w:top w:val="single" w:sz="4" w:space="0" w:color="auto"/>
-              <w:left w:val="nil"/>
-              <w:bottom w:val="single" w:sz="4" w:space="0" w:color="auto"/>
-              <w:right w:val="single" w:sz="4" w:space="0" w:color="auto"/>
-            </w:tcBorders>
-            <w:shd w:val="clear" w:color="auto" w:fill="auto"/>
-            <w:noWrap/>
-            <w:vAlign w:val="bottom"/>
-            <w:hideMark/>
-          </w:tcPr>
-          <w:p>
-            <w:pPr>
-              <w:spacing w:after="0" w:line="240" w:lineRule="auto"/>
-              <w:jc w:val="center"/>
+              <w:t>Nuno</w:t>
+            </w:r>
+            <w:proofErr w:type="spellEnd"/>
+            <w:r>
               <w:rPr>
                 <w:rFonts w:ascii="Calibri" w:eastAsia="Times New Roman" w:hAnsi="Calibri" w:cs="Times New Roman"/>
                 <w:b/>
@@ -132,7 +123,9 @@
                 <w:color w:val="000000"/>
                 <w:lang w:eastAsia="en-GB"/>
               </w:rPr>
-            </w:pPr>
+              <w:t xml:space="preserve"> </w:t>
+            </w:r>
+            <w:proofErr w:type="spellStart"/>
             <w:r>
               <w:rPr>
                 <w:rFonts w:ascii="Calibri" w:eastAsia="Times New Roman" w:hAnsi="Calibri" w:cs="Times New Roman"/>
@@ -141,7 +134,59 @@
                 <w:color w:val="000000"/>
                 <w:lang w:eastAsia="en-GB"/>
               </w:rPr>
-              <w:t>Nuno Lima</w:t>
+              <w:t>Galinho</w:t>
+            </w:r>
+            <w:proofErr w:type="spellEnd"/>
+          </w:p>
+        </w:tc>
+        <w:tc>
+          <w:tcPr>
+            <w:tcW w:w="1112" w:type="dxa"/>
+            <w:gridSpan w:val="2"/>
+            <w:tcBorders>
+              <w:top w:val="single" w:sz="4" w:space="0" w:color="auto"/>
+              <w:left w:val="nil"/>
+              <w:bottom w:val="single" w:sz="4" w:space="0" w:color="auto"/>
+              <w:right w:val="single" w:sz="4" w:space="0" w:color="auto"/>
+            </w:tcBorders>
+            <w:shd w:val="clear" w:color="auto" w:fill="auto"/>
+            <w:noWrap/>
+            <w:vAlign w:val="bottom"/>
+            <w:hideMark/>
+          </w:tcPr>
+          <w:p>
+            <w:pPr>
+              <w:spacing w:after="0" w:line="240" w:lineRule="auto"/>
+              <w:jc w:val="center"/>
+              <w:rPr>
+                <w:rFonts w:ascii="Calibri" w:eastAsia="Times New Roman" w:hAnsi="Calibri" w:cs="Times New Roman"/>
+                <w:b/>
+                <w:bCs/>
+                <w:color w:val="000000"/>
+                <w:lang w:eastAsia="en-GB"/>
+              </w:rPr>
+            </w:pPr>
+            <w:proofErr w:type="spellStart"/>
+            <w:r>
+              <w:rPr>
+                <w:rFonts w:ascii="Calibri" w:eastAsia="Times New Roman" w:hAnsi="Calibri" w:cs="Times New Roman"/>
+                <w:b/>
+                <w:bCs/>
+                <w:color w:val="000000"/>
+                <w:lang w:eastAsia="en-GB"/>
+              </w:rPr>
+              <w:t>Nuno</w:t>
+            </w:r>
+            <w:proofErr w:type="spellEnd"/>
+            <w:r>
+              <w:rPr>
+                <w:rFonts w:ascii="Calibri" w:eastAsia="Times New Roman" w:hAnsi="Calibri" w:cs="Times New Roman"/>
+                <w:b/>
+                <w:bCs/>
+                <w:color w:val="000000"/>
+                <w:lang w:eastAsia="en-GB"/>
+              </w:rPr>
+              <w:t xml:space="preserve"> Lima</w:t>
             </w:r>
           </w:p>
         </w:tc>
@@ -180,8 +225,20 @@
                 <w:color w:val="000000"/>
                 <w:lang w:eastAsia="en-GB"/>
               </w:rPr>
-              <w:t>Ricardo Fernandes</w:t>
-            </w:r>
+              <w:t xml:space="preserve">Ricardo </w:t>
+            </w:r>
+            <w:proofErr w:type="spellStart"/>
+            <w:r>
+              <w:rPr>
+                <w:rFonts w:ascii="Calibri" w:eastAsia="Times New Roman" w:hAnsi="Calibri" w:cs="Times New Roman"/>
+                <w:b/>
+                <w:bCs/>
+                <w:color w:val="000000"/>
+                <w:lang w:eastAsia="en-GB"/>
+              </w:rPr>
+              <w:t>Fernandes</w:t>
+            </w:r>
+            <w:proofErr w:type="spellEnd"/>
           </w:p>
         </w:tc>
       </w:tr>
@@ -214,6 +271,7 @@
                 <w:lang w:eastAsia="en-GB"/>
               </w:rPr>
             </w:pPr>
+            <w:proofErr w:type="spellStart"/>
             <w:r>
               <w:rPr>
                 <w:rFonts w:ascii="Calibri" w:eastAsia="Times New Roman" w:hAnsi="Calibri" w:cs="Times New Roman"/>
@@ -222,27 +280,10 @@
                 <w:color w:val="000000"/>
                 <w:lang w:eastAsia="en-GB"/>
               </w:rPr>
-              <w:t>Fases do trabalho</w:t>
-            </w:r>
-          </w:p>
-        </w:tc>
-        <w:tc>
-          <w:tcPr>
-            <w:tcW w:w="740" w:type="dxa"/>
-            <w:tcBorders>
-              <w:top w:val="nil"/>
-              <w:left w:val="nil"/>
-              <w:bottom w:val="single" w:sz="4" w:space="0" w:color="auto"/>
-              <w:right w:val="single" w:sz="4" w:space="0" w:color="auto"/>
-            </w:tcBorders>
-            <w:shd w:val="clear" w:color="auto" w:fill="auto"/>
-            <w:noWrap/>
-            <w:vAlign w:val="bottom"/>
-            <w:hideMark/>
-          </w:tcPr>
-          <w:p>
-            <w:pPr>
-              <w:spacing w:after="0" w:line="240" w:lineRule="auto"/>
+              <w:t>Fases</w:t>
+            </w:r>
+            <w:proofErr w:type="spellEnd"/>
+            <w:r>
               <w:rPr>
                 <w:rFonts w:ascii="Calibri" w:eastAsia="Times New Roman" w:hAnsi="Calibri" w:cs="Times New Roman"/>
                 <w:b/>
@@ -250,7 +291,9 @@
                 <w:color w:val="000000"/>
                 <w:lang w:eastAsia="en-GB"/>
               </w:rPr>
-            </w:pPr>
+              <w:t xml:space="preserve"> do </w:t>
+            </w:r>
+            <w:proofErr w:type="spellStart"/>
             <w:r>
               <w:rPr>
                 <w:rFonts w:ascii="Calibri" w:eastAsia="Times New Roman" w:hAnsi="Calibri" w:cs="Times New Roman"/>
@@ -259,13 +302,14 @@
                 <w:color w:val="000000"/>
                 <w:lang w:eastAsia="en-GB"/>
               </w:rPr>
-              <w:t>Aula</w:t>
-            </w:r>
-          </w:p>
-        </w:tc>
-        <w:tc>
-          <w:tcPr>
-            <w:tcW w:w="623" w:type="dxa"/>
+              <w:t>trabalho</w:t>
+            </w:r>
+            <w:proofErr w:type="spellEnd"/>
+          </w:p>
+        </w:tc>
+        <w:tc>
+          <w:tcPr>
+            <w:tcW w:w="740" w:type="dxa"/>
             <w:tcBorders>
               <w:top w:val="nil"/>
               <w:left w:val="nil"/>
@@ -288,6 +332,7 @@
                 <w:lang w:eastAsia="en-GB"/>
               </w:rPr>
             </w:pPr>
+            <w:proofErr w:type="spellStart"/>
             <w:r>
               <w:rPr>
                 <w:rFonts w:ascii="Calibri" w:eastAsia="Times New Roman" w:hAnsi="Calibri" w:cs="Times New Roman"/>
@@ -296,13 +341,14 @@
                 <w:color w:val="000000"/>
                 <w:lang w:eastAsia="en-GB"/>
               </w:rPr>
-              <w:t>Fora</w:t>
-            </w:r>
-          </w:p>
-        </w:tc>
-        <w:tc>
-          <w:tcPr>
-            <w:tcW w:w="631" w:type="dxa"/>
+              <w:t>Aula</w:t>
+            </w:r>
+            <w:proofErr w:type="spellEnd"/>
+          </w:p>
+        </w:tc>
+        <w:tc>
+          <w:tcPr>
+            <w:tcW w:w="904" w:type="dxa"/>
             <w:tcBorders>
               <w:top w:val="nil"/>
               <w:left w:val="nil"/>
@@ -333,13 +379,13 @@
                 <w:color w:val="000000"/>
                 <w:lang w:eastAsia="en-GB"/>
               </w:rPr>
-              <w:t>Aula</w:t>
-            </w:r>
-          </w:p>
-        </w:tc>
-        <w:tc>
-          <w:tcPr>
-            <w:tcW w:w="623" w:type="dxa"/>
+              <w:t>Fora</w:t>
+            </w:r>
+          </w:p>
+        </w:tc>
+        <w:tc>
+          <w:tcPr>
+            <w:tcW w:w="489" w:type="dxa"/>
             <w:tcBorders>
               <w:top w:val="nil"/>
               <w:left w:val="nil"/>
@@ -362,6 +408,7 @@
                 <w:lang w:eastAsia="en-GB"/>
               </w:rPr>
             </w:pPr>
+            <w:proofErr w:type="spellStart"/>
             <w:r>
               <w:rPr>
                 <w:rFonts w:ascii="Calibri" w:eastAsia="Times New Roman" w:hAnsi="Calibri" w:cs="Times New Roman"/>
@@ -370,13 +417,14 @@
                 <w:color w:val="000000"/>
                 <w:lang w:eastAsia="en-GB"/>
               </w:rPr>
-              <w:t>Fora</w:t>
-            </w:r>
-          </w:p>
-        </w:tc>
-        <w:tc>
-          <w:tcPr>
-            <w:tcW w:w="879" w:type="dxa"/>
+              <w:t>Aula</w:t>
+            </w:r>
+            <w:proofErr w:type="spellEnd"/>
+          </w:p>
+        </w:tc>
+        <w:tc>
+          <w:tcPr>
+            <w:tcW w:w="623" w:type="dxa"/>
             <w:tcBorders>
               <w:top w:val="nil"/>
               <w:left w:val="nil"/>
@@ -407,8 +455,47 @@
                 <w:color w:val="000000"/>
                 <w:lang w:eastAsia="en-GB"/>
               </w:rPr>
+              <w:t>Fora</w:t>
+            </w:r>
+          </w:p>
+        </w:tc>
+        <w:tc>
+          <w:tcPr>
+            <w:tcW w:w="879" w:type="dxa"/>
+            <w:tcBorders>
+              <w:top w:val="nil"/>
+              <w:left w:val="nil"/>
+              <w:bottom w:val="single" w:sz="4" w:space="0" w:color="auto"/>
+              <w:right w:val="single" w:sz="4" w:space="0" w:color="auto"/>
+            </w:tcBorders>
+            <w:shd w:val="clear" w:color="auto" w:fill="auto"/>
+            <w:noWrap/>
+            <w:vAlign w:val="bottom"/>
+            <w:hideMark/>
+          </w:tcPr>
+          <w:p>
+            <w:pPr>
+              <w:spacing w:after="0" w:line="240" w:lineRule="auto"/>
+              <w:rPr>
+                <w:rFonts w:ascii="Calibri" w:eastAsia="Times New Roman" w:hAnsi="Calibri" w:cs="Times New Roman"/>
+                <w:b/>
+                <w:bCs/>
+                <w:color w:val="000000"/>
+                <w:lang w:eastAsia="en-GB"/>
+              </w:rPr>
+            </w:pPr>
+            <w:proofErr w:type="spellStart"/>
+            <w:r>
+              <w:rPr>
+                <w:rFonts w:ascii="Calibri" w:eastAsia="Times New Roman" w:hAnsi="Calibri" w:cs="Times New Roman"/>
+                <w:b/>
+                <w:bCs/>
+                <w:color w:val="000000"/>
+                <w:lang w:eastAsia="en-GB"/>
+              </w:rPr>
               <w:t>Aula</w:t>
             </w:r>
+            <w:proofErr w:type="spellEnd"/>
           </w:p>
         </w:tc>
         <w:tc>
@@ -473,56 +560,40 @@
               <w:rPr>
                 <w:rFonts w:ascii="Calibri" w:eastAsia="Times New Roman" w:hAnsi="Calibri" w:cs="Times New Roman"/>
                 <w:color w:val="000000"/>
-                <w:lang w:eastAsia="en-GB"/>
-              </w:rPr>
-            </w:pPr>
-            <w:r>
-              <w:rPr>
-                <w:rFonts w:ascii="Calibri" w:eastAsia="Times New Roman" w:hAnsi="Calibri" w:cs="Times New Roman"/>
-                <w:color w:val="000000"/>
-                <w:lang w:eastAsia="en-GB"/>
-              </w:rPr>
-              <w:t>C</w:t>
-            </w:r>
-            <w:r>
-              <w:rPr>
-                <w:rFonts w:ascii="Calibri" w:eastAsia="Times New Roman" w:hAnsi="Calibri" w:cs="Times New Roman"/>
-                <w:color w:val="000000"/>
-                <w:lang w:eastAsia="en-GB"/>
-              </w:rPr>
-              <w:t>onhecimento do tema do trabalho</w:t>
-            </w:r>
-          </w:p>
-          <w:p>
-            <w:pPr>
-              <w:spacing w:after="0" w:line="240" w:lineRule="auto"/>
-              <w:rPr>
-                <w:rFonts w:ascii="Calibri" w:eastAsia="Times New Roman" w:hAnsi="Calibri" w:cs="Times New Roman"/>
-                <w:color w:val="000000"/>
-                <w:lang w:eastAsia="en-GB"/>
-              </w:rPr>
-            </w:pPr>
-            <w:r>
-              <w:rPr>
-                <w:rFonts w:ascii="Calibri" w:eastAsia="Times New Roman" w:hAnsi="Calibri" w:cs="Times New Roman"/>
-                <w:color w:val="000000"/>
-                <w:lang w:eastAsia="en-GB"/>
-              </w:rPr>
-              <w:t>D</w:t>
-            </w:r>
-            <w:r>
-              <w:rPr>
-                <w:rFonts w:ascii="Calibri" w:eastAsia="Times New Roman" w:hAnsi="Calibri" w:cs="Times New Roman"/>
-                <w:color w:val="000000"/>
-                <w:lang w:eastAsia="en-GB"/>
-              </w:rPr>
-              <w:t>efinição dos casos de uso</w:t>
-            </w:r>
-            <w:r>
-              <w:rPr>
-                <w:rFonts w:ascii="Calibri" w:eastAsia="Times New Roman" w:hAnsi="Calibri" w:cs="Times New Roman"/>
-                <w:color w:val="000000"/>
-                <w:lang w:eastAsia="en-GB"/>
+                <w:lang w:val="pt-PT" w:eastAsia="en-GB"/>
+              </w:rPr>
+            </w:pPr>
+            <w:r>
+              <w:rPr>
+                <w:rFonts w:ascii="Calibri" w:eastAsia="Times New Roman" w:hAnsi="Calibri" w:cs="Times New Roman"/>
+                <w:color w:val="000000"/>
+                <w:lang w:val="pt-PT" w:eastAsia="en-GB"/>
+              </w:rPr>
+              <w:t>Conhecimento do tema do trabalho</w:t>
+            </w:r>
+          </w:p>
+          <w:p>
+            <w:pPr>
+              <w:spacing w:after="0" w:line="240" w:lineRule="auto"/>
+              <w:rPr>
+                <w:rFonts w:ascii="Calibri" w:eastAsia="Times New Roman" w:hAnsi="Calibri" w:cs="Times New Roman"/>
+                <w:color w:val="000000"/>
+                <w:lang w:val="pt-PT" w:eastAsia="en-GB"/>
+              </w:rPr>
+            </w:pPr>
+            <w:r>
+              <w:rPr>
+                <w:rFonts w:ascii="Calibri" w:eastAsia="Times New Roman" w:hAnsi="Calibri" w:cs="Times New Roman"/>
+                <w:color w:val="000000"/>
+                <w:lang w:val="pt-PT" w:eastAsia="en-GB"/>
+              </w:rPr>
+              <w:t>Definição dos casos de uso</w:t>
+            </w:r>
+            <w:r>
+              <w:rPr>
+                <w:rFonts w:ascii="Calibri" w:eastAsia="Times New Roman" w:hAnsi="Calibri" w:cs="Times New Roman"/>
+                <w:color w:val="000000"/>
+                <w:lang w:val="pt-PT" w:eastAsia="en-GB"/>
               </w:rPr>
               <w:t xml:space="preserve"> candidatos</w:t>
             </w:r>
@@ -563,7 +634,7 @@
         </w:tc>
         <w:tc>
           <w:tcPr>
-            <w:tcW w:w="623" w:type="dxa"/>
+            <w:tcW w:w="904" w:type="dxa"/>
             <w:tcBorders>
               <w:top w:val="nil"/>
               <w:left w:val="nil"/>
@@ -596,7 +667,7 @@
         </w:tc>
         <w:tc>
           <w:tcPr>
-            <w:tcW w:w="631" w:type="dxa"/>
+            <w:tcW w:w="489" w:type="dxa"/>
             <w:tcBorders>
               <w:top w:val="nil"/>
               <w:left w:val="nil"/>
@@ -751,14 +822,14 @@
               <w:rPr>
                 <w:rFonts w:ascii="Calibri" w:eastAsia="Times New Roman" w:hAnsi="Calibri" w:cs="Times New Roman"/>
                 <w:color w:val="000000"/>
-                <w:lang w:eastAsia="en-GB"/>
-              </w:rPr>
-            </w:pPr>
-            <w:r>
-              <w:rPr>
-                <w:rFonts w:ascii="Calibri" w:eastAsia="Times New Roman" w:hAnsi="Calibri" w:cs="Times New Roman"/>
-                <w:color w:val="000000"/>
-                <w:lang w:eastAsia="en-GB"/>
+                <w:lang w:val="pt-PT" w:eastAsia="en-GB"/>
+              </w:rPr>
+            </w:pPr>
+            <w:r>
+              <w:rPr>
+                <w:rFonts w:ascii="Calibri" w:eastAsia="Times New Roman" w:hAnsi="Calibri" w:cs="Times New Roman"/>
+                <w:color w:val="000000"/>
+                <w:lang w:val="pt-PT" w:eastAsia="en-GB"/>
               </w:rPr>
               <w:t>Revisão dos casos de uso</w:t>
             </w:r>
@@ -769,40 +840,32 @@
               <w:rPr>
                 <w:rFonts w:ascii="Calibri" w:eastAsia="Times New Roman" w:hAnsi="Calibri" w:cs="Times New Roman"/>
                 <w:color w:val="000000"/>
-                <w:lang w:eastAsia="en-GB"/>
-              </w:rPr>
-            </w:pPr>
-            <w:r>
-              <w:rPr>
-                <w:rFonts w:ascii="Calibri" w:eastAsia="Times New Roman" w:hAnsi="Calibri" w:cs="Times New Roman"/>
-                <w:color w:val="000000"/>
-                <w:lang w:eastAsia="en-GB"/>
-              </w:rPr>
-              <w:t>R</w:t>
-            </w:r>
-            <w:r>
-              <w:rPr>
-                <w:rFonts w:ascii="Calibri" w:eastAsia="Times New Roman" w:hAnsi="Calibri" w:cs="Times New Roman"/>
-                <w:color w:val="000000"/>
-                <w:lang w:eastAsia="en-GB"/>
-              </w:rPr>
-              <w:t>equisitos do domínio</w:t>
-            </w:r>
-          </w:p>
-          <w:p>
-            <w:pPr>
-              <w:spacing w:after="0" w:line="240" w:lineRule="auto"/>
-              <w:rPr>
-                <w:rFonts w:ascii="Calibri" w:eastAsia="Times New Roman" w:hAnsi="Calibri" w:cs="Times New Roman"/>
-                <w:color w:val="000000"/>
-                <w:lang w:eastAsia="en-GB"/>
-              </w:rPr>
-            </w:pPr>
-            <w:r>
-              <w:rPr>
-                <w:rFonts w:ascii="Calibri" w:eastAsia="Times New Roman" w:hAnsi="Calibri" w:cs="Times New Roman"/>
-                <w:color w:val="000000"/>
-                <w:lang w:eastAsia="en-GB"/>
+                <w:lang w:val="pt-PT" w:eastAsia="en-GB"/>
+              </w:rPr>
+            </w:pPr>
+            <w:r>
+              <w:rPr>
+                <w:rFonts w:ascii="Calibri" w:eastAsia="Times New Roman" w:hAnsi="Calibri" w:cs="Times New Roman"/>
+                <w:color w:val="000000"/>
+                <w:lang w:val="pt-PT" w:eastAsia="en-GB"/>
+              </w:rPr>
+              <w:t>Requisitos do domínio</w:t>
+            </w:r>
+          </w:p>
+          <w:p>
+            <w:pPr>
+              <w:spacing w:after="0" w:line="240" w:lineRule="auto"/>
+              <w:rPr>
+                <w:rFonts w:ascii="Calibri" w:eastAsia="Times New Roman" w:hAnsi="Calibri" w:cs="Times New Roman"/>
+                <w:color w:val="000000"/>
+                <w:lang w:val="pt-PT" w:eastAsia="en-GB"/>
+              </w:rPr>
+            </w:pPr>
+            <w:r>
+              <w:rPr>
+                <w:rFonts w:ascii="Calibri" w:eastAsia="Times New Roman" w:hAnsi="Calibri" w:cs="Times New Roman"/>
+                <w:color w:val="000000"/>
+                <w:lang w:val="pt-PT" w:eastAsia="en-GB"/>
               </w:rPr>
               <w:t>Caracterização do trilho</w:t>
             </w:r>
@@ -813,24 +876,16 @@
               <w:rPr>
                 <w:rFonts w:ascii="Calibri" w:eastAsia="Times New Roman" w:hAnsi="Calibri" w:cs="Times New Roman"/>
                 <w:color w:val="000000"/>
-                <w:lang w:eastAsia="en-GB"/>
-              </w:rPr>
-            </w:pPr>
-            <w:r>
-              <w:rPr>
-                <w:rFonts w:ascii="Calibri" w:eastAsia="Times New Roman" w:hAnsi="Calibri" w:cs="Times New Roman"/>
-                <w:color w:val="000000"/>
-                <w:lang w:eastAsia="en-GB"/>
-              </w:rPr>
-              <w:t>D</w:t>
-            </w:r>
-            <w:r>
-              <w:rPr>
-                <w:rFonts w:ascii="Calibri" w:eastAsia="Times New Roman" w:hAnsi="Calibri" w:cs="Times New Roman"/>
-                <w:color w:val="000000"/>
-                <w:lang w:eastAsia="en-GB"/>
-              </w:rPr>
-              <w:t>iagrama de casos de uso</w:t>
+                <w:lang w:val="pt-PT" w:eastAsia="en-GB"/>
+              </w:rPr>
+            </w:pPr>
+            <w:r>
+              <w:rPr>
+                <w:rFonts w:ascii="Calibri" w:eastAsia="Times New Roman" w:hAnsi="Calibri" w:cs="Times New Roman"/>
+                <w:color w:val="000000"/>
+                <w:lang w:val="pt-PT" w:eastAsia="en-GB"/>
+              </w:rPr>
+              <w:t>Diagrama de casos de uso</w:t>
             </w:r>
           </w:p>
         </w:tc>
@@ -869,7 +924,7 @@
         </w:tc>
         <w:tc>
           <w:tcPr>
-            <w:tcW w:w="623" w:type="dxa"/>
+            <w:tcW w:w="904" w:type="dxa"/>
             <w:tcBorders>
               <w:top w:val="nil"/>
               <w:left w:val="nil"/>
@@ -902,7 +957,7 @@
         </w:tc>
         <w:tc>
           <w:tcPr>
-            <w:tcW w:w="631" w:type="dxa"/>
+            <w:tcW w:w="489" w:type="dxa"/>
             <w:tcBorders>
               <w:top w:val="nil"/>
               <w:left w:val="nil"/>
@@ -1057,14 +1112,14 @@
               <w:rPr>
                 <w:rFonts w:ascii="Calibri" w:eastAsia="Times New Roman" w:hAnsi="Calibri" w:cs="Times New Roman"/>
                 <w:color w:val="000000"/>
-                <w:lang w:eastAsia="en-GB"/>
-              </w:rPr>
-            </w:pPr>
-            <w:r>
-              <w:rPr>
-                <w:rFonts w:ascii="Calibri" w:eastAsia="Times New Roman" w:hAnsi="Calibri" w:cs="Times New Roman"/>
-                <w:color w:val="000000"/>
-                <w:lang w:eastAsia="en-GB"/>
+                <w:lang w:val="pt-PT" w:eastAsia="en-GB"/>
+              </w:rPr>
+            </w:pPr>
+            <w:r>
+              <w:rPr>
+                <w:rFonts w:ascii="Calibri" w:eastAsia="Times New Roman" w:hAnsi="Calibri" w:cs="Times New Roman"/>
+                <w:color w:val="000000"/>
+                <w:lang w:val="pt-PT" w:eastAsia="en-GB"/>
               </w:rPr>
               <w:t>Descrição do caso de uso "Avaliar Serviço"</w:t>
             </w:r>
@@ -1105,7 +1160,7 @@
         </w:tc>
         <w:tc>
           <w:tcPr>
-            <w:tcW w:w="623" w:type="dxa"/>
+            <w:tcW w:w="904" w:type="dxa"/>
             <w:tcBorders>
               <w:top w:val="nil"/>
               <w:left w:val="nil"/>
@@ -1138,7 +1193,7 @@
         </w:tc>
         <w:tc>
           <w:tcPr>
-            <w:tcW w:w="631" w:type="dxa"/>
+            <w:tcW w:w="489" w:type="dxa"/>
             <w:tcBorders>
               <w:top w:val="nil"/>
               <w:left w:val="nil"/>
@@ -1301,32 +1356,34 @@
               <w:rPr>
                 <w:rFonts w:ascii="Calibri" w:eastAsia="Times New Roman" w:hAnsi="Calibri" w:cs="Times New Roman"/>
                 <w:color w:val="000000"/>
-                <w:lang w:eastAsia="en-GB"/>
-              </w:rPr>
-            </w:pPr>
-            <w:r>
-              <w:rPr>
-                <w:rFonts w:ascii="Calibri" w:eastAsia="Times New Roman" w:hAnsi="Calibri" w:cs="Times New Roman"/>
-                <w:color w:val="000000"/>
-                <w:lang w:eastAsia="en-GB"/>
-              </w:rPr>
-              <w:t xml:space="preserve">Resumo de um padrão de desenvolvimento de software </w:t>
-            </w:r>
-            <w:r>
-              <w:rPr>
-                <w:rFonts w:ascii="Calibri" w:eastAsia="Times New Roman" w:hAnsi="Calibri" w:cs="Times New Roman"/>
-                <w:color w:val="000000"/>
-                <w:lang w:eastAsia="en-GB"/>
-              </w:rPr>
-              <w:t>A</w:t>
-            </w:r>
-            <w:r>
-              <w:rPr>
-                <w:rFonts w:ascii="Calibri" w:eastAsia="Times New Roman" w:hAnsi="Calibri" w:cs="Times New Roman"/>
-                <w:color w:val="000000"/>
-                <w:lang w:eastAsia="en-GB"/>
-              </w:rPr>
-              <w:t>presentação em aula</w:t>
+                <w:lang w:val="pt-PT" w:eastAsia="en-GB"/>
+              </w:rPr>
+            </w:pPr>
+            <w:r>
+              <w:rPr>
+                <w:rFonts w:ascii="Calibri" w:eastAsia="Times New Roman" w:hAnsi="Calibri" w:cs="Times New Roman"/>
+                <w:color w:val="000000"/>
+                <w:lang w:val="pt-PT" w:eastAsia="en-GB"/>
+              </w:rPr>
+              <w:t xml:space="preserve">Resumo de um padrão de desenvolvimento de </w:t>
+            </w:r>
+            <w:proofErr w:type="gramStart"/>
+            <w:r>
+              <w:rPr>
+                <w:rFonts w:ascii="Calibri" w:eastAsia="Times New Roman" w:hAnsi="Calibri" w:cs="Times New Roman"/>
+                <w:color w:val="000000"/>
+                <w:lang w:val="pt-PT" w:eastAsia="en-GB"/>
+              </w:rPr>
+              <w:t>software</w:t>
+            </w:r>
+            <w:proofErr w:type="gramEnd"/>
+            <w:r>
+              <w:rPr>
+                <w:rFonts w:ascii="Calibri" w:eastAsia="Times New Roman" w:hAnsi="Calibri" w:cs="Times New Roman"/>
+                <w:color w:val="000000"/>
+                <w:lang w:val="pt-PT" w:eastAsia="en-GB"/>
+              </w:rPr>
+              <w:t xml:space="preserve"> Apresentação em aula</w:t>
             </w:r>
           </w:p>
         </w:tc>
@@ -1350,14 +1407,14 @@
               <w:rPr>
                 <w:rFonts w:ascii="Calibri" w:eastAsia="Times New Roman" w:hAnsi="Calibri" w:cs="Times New Roman"/>
                 <w:color w:val="000000"/>
-                <w:lang w:eastAsia="en-GB"/>
-              </w:rPr>
-            </w:pPr>
-            <w:r>
-              <w:rPr>
-                <w:rFonts w:ascii="Calibri" w:eastAsia="Times New Roman" w:hAnsi="Calibri" w:cs="Times New Roman"/>
-                <w:color w:val="000000"/>
-                <w:lang w:eastAsia="en-GB"/>
+                <w:lang w:val="pt-PT" w:eastAsia="en-GB"/>
+              </w:rPr>
+            </w:pPr>
+            <w:r>
+              <w:rPr>
+                <w:rFonts w:ascii="Calibri" w:eastAsia="Times New Roman" w:hAnsi="Calibri" w:cs="Times New Roman"/>
+                <w:color w:val="000000"/>
+                <w:lang w:val="pt-PT" w:eastAsia="en-GB"/>
               </w:rPr>
               <w:t> </w:t>
             </w:r>
@@ -1365,6 +1422,80 @@
         </w:tc>
         <w:tc>
           <w:tcPr>
+            <w:tcW w:w="904" w:type="dxa"/>
+            <w:tcBorders>
+              <w:top w:val="nil"/>
+              <w:left w:val="nil"/>
+              <w:bottom w:val="single" w:sz="4" w:space="0" w:color="auto"/>
+              <w:right w:val="single" w:sz="4" w:space="0" w:color="auto"/>
+            </w:tcBorders>
+            <w:shd w:val="clear" w:color="auto" w:fill="auto"/>
+            <w:noWrap/>
+            <w:vAlign w:val="bottom"/>
+            <w:hideMark/>
+          </w:tcPr>
+          <w:p>
+            <w:pPr>
+              <w:spacing w:after="0" w:line="240" w:lineRule="auto"/>
+              <w:rPr>
+                <w:rFonts w:ascii="Calibri" w:eastAsia="Times New Roman" w:hAnsi="Calibri" w:cs="Times New Roman"/>
+                <w:color w:val="000000"/>
+                <w:lang w:val="pt-PT" w:eastAsia="en-GB"/>
+              </w:rPr>
+            </w:pPr>
+            <w:r>
+              <w:rPr>
+                <w:rFonts w:ascii="Calibri" w:eastAsia="Times New Roman" w:hAnsi="Calibri" w:cs="Times New Roman"/>
+                <w:color w:val="000000"/>
+                <w:lang w:val="pt-PT" w:eastAsia="en-GB"/>
+              </w:rPr>
+              <w:t> </w:t>
+            </w:r>
+            <w:r>
+              <w:rPr>
+                <w:rFonts w:ascii="Calibri" w:eastAsia="Times New Roman" w:hAnsi="Calibri" w:cs="Times New Roman"/>
+                <w:color w:val="000000"/>
+                <w:lang w:val="pt-PT" w:eastAsia="en-GB"/>
+              </w:rPr>
+              <w:t>2h</w:t>
+            </w:r>
+          </w:p>
+        </w:tc>
+        <w:tc>
+          <w:tcPr>
+            <w:tcW w:w="489" w:type="dxa"/>
+            <w:tcBorders>
+              <w:top w:val="nil"/>
+              <w:left w:val="nil"/>
+              <w:bottom w:val="single" w:sz="4" w:space="0" w:color="auto"/>
+              <w:right w:val="single" w:sz="4" w:space="0" w:color="auto"/>
+            </w:tcBorders>
+            <w:shd w:val="clear" w:color="auto" w:fill="auto"/>
+            <w:noWrap/>
+            <w:vAlign w:val="bottom"/>
+            <w:hideMark/>
+          </w:tcPr>
+          <w:p>
+            <w:pPr>
+              <w:spacing w:after="0" w:line="240" w:lineRule="auto"/>
+              <w:rPr>
+                <w:rFonts w:ascii="Calibri" w:eastAsia="Times New Roman" w:hAnsi="Calibri" w:cs="Times New Roman"/>
+                <w:color w:val="000000"/>
+                <w:lang w:val="pt-PT" w:eastAsia="en-GB"/>
+              </w:rPr>
+            </w:pPr>
+            <w:r>
+              <w:rPr>
+                <w:rFonts w:ascii="Calibri" w:eastAsia="Times New Roman" w:hAnsi="Calibri" w:cs="Times New Roman"/>
+                <w:color w:val="000000"/>
+                <w:lang w:val="pt-PT" w:eastAsia="en-GB"/>
+              </w:rPr>
+              <w:t> </w:t>
+            </w:r>
+          </w:p>
+        </w:tc>
+        <w:tc>
+          <w:tcPr>
             <w:tcW w:w="623" w:type="dxa"/>
             <w:tcBorders>
               <w:top w:val="nil"/>
@@ -1383,80 +1514,14 @@
               <w:rPr>
                 <w:rFonts w:ascii="Calibri" w:eastAsia="Times New Roman" w:hAnsi="Calibri" w:cs="Times New Roman"/>
                 <w:color w:val="000000"/>
-                <w:lang w:eastAsia="en-GB"/>
-              </w:rPr>
-            </w:pPr>
-            <w:r>
-              <w:rPr>
-                <w:rFonts w:ascii="Calibri" w:eastAsia="Times New Roman" w:hAnsi="Calibri" w:cs="Times New Roman"/>
-                <w:color w:val="000000"/>
-                <w:lang w:eastAsia="en-GB"/>
-              </w:rPr>
-              <w:t> </w:t>
-            </w:r>
-          </w:p>
-        </w:tc>
-        <w:tc>
-          <w:tcPr>
-            <w:tcW w:w="631" w:type="dxa"/>
-            <w:tcBorders>
-              <w:top w:val="nil"/>
-              <w:left w:val="nil"/>
-              <w:bottom w:val="single" w:sz="4" w:space="0" w:color="auto"/>
-              <w:right w:val="single" w:sz="4" w:space="0" w:color="auto"/>
-            </w:tcBorders>
-            <w:shd w:val="clear" w:color="auto" w:fill="auto"/>
-            <w:noWrap/>
-            <w:vAlign w:val="bottom"/>
-            <w:hideMark/>
-          </w:tcPr>
-          <w:p>
-            <w:pPr>
-              <w:spacing w:after="0" w:line="240" w:lineRule="auto"/>
-              <w:rPr>
-                <w:rFonts w:ascii="Calibri" w:eastAsia="Times New Roman" w:hAnsi="Calibri" w:cs="Times New Roman"/>
-                <w:color w:val="000000"/>
-                <w:lang w:eastAsia="en-GB"/>
-              </w:rPr>
-            </w:pPr>
-            <w:r>
-              <w:rPr>
-                <w:rFonts w:ascii="Calibri" w:eastAsia="Times New Roman" w:hAnsi="Calibri" w:cs="Times New Roman"/>
-                <w:color w:val="000000"/>
-                <w:lang w:eastAsia="en-GB"/>
-              </w:rPr>
-              <w:t> </w:t>
-            </w:r>
-          </w:p>
-        </w:tc>
-        <w:tc>
-          <w:tcPr>
-            <w:tcW w:w="623" w:type="dxa"/>
-            <w:tcBorders>
-              <w:top w:val="nil"/>
-              <w:left w:val="nil"/>
-              <w:bottom w:val="single" w:sz="4" w:space="0" w:color="auto"/>
-              <w:right w:val="single" w:sz="4" w:space="0" w:color="auto"/>
-            </w:tcBorders>
-            <w:shd w:val="clear" w:color="auto" w:fill="auto"/>
-            <w:noWrap/>
-            <w:vAlign w:val="bottom"/>
-            <w:hideMark/>
-          </w:tcPr>
-          <w:p>
-            <w:pPr>
-              <w:spacing w:after="0" w:line="240" w:lineRule="auto"/>
-              <w:rPr>
-                <w:rFonts w:ascii="Calibri" w:eastAsia="Times New Roman" w:hAnsi="Calibri" w:cs="Times New Roman"/>
-                <w:color w:val="000000"/>
-                <w:lang w:eastAsia="en-GB"/>
-              </w:rPr>
-            </w:pPr>
-            <w:r>
-              <w:rPr>
-                <w:rFonts w:ascii="Calibri" w:eastAsia="Times New Roman" w:hAnsi="Calibri" w:cs="Times New Roman"/>
-                <w:color w:val="000000"/>
-                <w:lang w:eastAsia="en-GB"/>
+                <w:lang w:val="pt-PT" w:eastAsia="en-GB"/>
+              </w:rPr>
+            </w:pPr>
+            <w:r>
+              <w:rPr>
+                <w:rFonts w:ascii="Calibri" w:eastAsia="Times New Roman" w:hAnsi="Calibri" w:cs="Times New Roman"/>
+                <w:color w:val="000000"/>
+                <w:lang w:val="pt-PT" w:eastAsia="en-GB"/>
               </w:rPr>
               <w:t> </w:t>
             </w:r>
@@ -1553,50 +1618,34 @@
               <w:rPr>
                 <w:rFonts w:ascii="Calibri" w:eastAsia="Times New Roman" w:hAnsi="Calibri" w:cs="Times New Roman"/>
                 <w:color w:val="000000"/>
-                <w:lang w:eastAsia="en-GB"/>
-              </w:rPr>
-            </w:pPr>
-            <w:r>
-              <w:rPr>
-                <w:rFonts w:ascii="Calibri" w:eastAsia="Times New Roman" w:hAnsi="Calibri" w:cs="Times New Roman"/>
-                <w:color w:val="000000"/>
-                <w:lang w:eastAsia="en-GB"/>
-              </w:rPr>
-              <w:t>Descrição de mais dois casos de uso</w:t>
-            </w:r>
-            <w:r>
-              <w:rPr>
-                <w:rFonts w:ascii="Calibri" w:eastAsia="Times New Roman" w:hAnsi="Calibri" w:cs="Times New Roman"/>
-                <w:color w:val="000000"/>
-                <w:lang w:eastAsia="en-GB"/>
-              </w:rPr>
-              <w:t>: "Reservar Alojamento" e "Registar Turista"</w:t>
-            </w:r>
-          </w:p>
-          <w:p>
-            <w:pPr>
-              <w:spacing w:after="0" w:line="240" w:lineRule="auto"/>
-              <w:rPr>
-                <w:rFonts w:ascii="Calibri" w:eastAsia="Times New Roman" w:hAnsi="Calibri" w:cs="Times New Roman"/>
-                <w:color w:val="000000"/>
-                <w:lang w:eastAsia="en-GB"/>
-              </w:rPr>
-            </w:pPr>
-            <w:r>
-              <w:rPr>
-                <w:rFonts w:ascii="Calibri" w:eastAsia="Times New Roman" w:hAnsi="Calibri" w:cs="Times New Roman"/>
-                <w:color w:val="000000"/>
-                <w:lang w:eastAsia="en-GB"/>
-              </w:rPr>
-              <w:t>R</w:t>
-            </w:r>
-            <w:r>
-              <w:rPr>
-                <w:rFonts w:ascii="Calibri" w:eastAsia="Times New Roman" w:hAnsi="Calibri" w:cs="Times New Roman"/>
-                <w:color w:val="000000"/>
-                <w:lang w:eastAsia="en-GB"/>
-              </w:rPr>
-              <w:t>evisão do diagrama de casos de uso</w:t>
+                <w:lang w:val="pt-PT" w:eastAsia="en-GB"/>
+              </w:rPr>
+            </w:pPr>
+            <w:r>
+              <w:rPr>
+                <w:rFonts w:ascii="Calibri" w:eastAsia="Times New Roman" w:hAnsi="Calibri" w:cs="Times New Roman"/>
+                <w:color w:val="000000"/>
+                <w:lang w:val="pt-PT" w:eastAsia="en-GB"/>
+              </w:rPr>
+              <w:t>Descrição de mais dois casos de uso: "Reservar Alojamento" e "Registar Turista"</w:t>
+            </w:r>
+          </w:p>
+          <w:p>
+            <w:pPr>
+              <w:spacing w:after="0" w:line="240" w:lineRule="auto"/>
+              <w:rPr>
+                <w:rFonts w:ascii="Calibri" w:eastAsia="Times New Roman" w:hAnsi="Calibri" w:cs="Times New Roman"/>
+                <w:color w:val="000000"/>
+                <w:lang w:val="pt-PT" w:eastAsia="en-GB"/>
+              </w:rPr>
+            </w:pPr>
+            <w:r>
+              <w:rPr>
+                <w:rFonts w:ascii="Calibri" w:eastAsia="Times New Roman" w:hAnsi="Calibri" w:cs="Times New Roman"/>
+                <w:color w:val="000000"/>
+                <w:lang w:val="pt-PT" w:eastAsia="en-GB"/>
+              </w:rPr>
+              <w:t>Revisão do diagrama de casos de uso</w:t>
             </w:r>
           </w:p>
         </w:tc>
@@ -1620,14 +1669,14 @@
               <w:rPr>
                 <w:rFonts w:ascii="Calibri" w:eastAsia="Times New Roman" w:hAnsi="Calibri" w:cs="Times New Roman"/>
                 <w:color w:val="000000"/>
-                <w:lang w:eastAsia="en-GB"/>
-              </w:rPr>
-            </w:pPr>
-            <w:r>
-              <w:rPr>
-                <w:rFonts w:ascii="Calibri" w:eastAsia="Times New Roman" w:hAnsi="Calibri" w:cs="Times New Roman"/>
-                <w:color w:val="000000"/>
-                <w:lang w:eastAsia="en-GB"/>
+                <w:lang w:val="pt-PT" w:eastAsia="en-GB"/>
+              </w:rPr>
+            </w:pPr>
+            <w:r>
+              <w:rPr>
+                <w:rFonts w:ascii="Calibri" w:eastAsia="Times New Roman" w:hAnsi="Calibri" w:cs="Times New Roman"/>
+                <w:color w:val="000000"/>
+                <w:lang w:val="pt-PT" w:eastAsia="en-GB"/>
               </w:rPr>
               <w:t> </w:t>
             </w:r>
@@ -1635,6 +1684,80 @@
         </w:tc>
         <w:tc>
           <w:tcPr>
+            <w:tcW w:w="904" w:type="dxa"/>
+            <w:tcBorders>
+              <w:top w:val="nil"/>
+              <w:left w:val="nil"/>
+              <w:bottom w:val="single" w:sz="4" w:space="0" w:color="auto"/>
+              <w:right w:val="single" w:sz="4" w:space="0" w:color="auto"/>
+            </w:tcBorders>
+            <w:shd w:val="clear" w:color="auto" w:fill="auto"/>
+            <w:noWrap/>
+            <w:vAlign w:val="bottom"/>
+            <w:hideMark/>
+          </w:tcPr>
+          <w:p>
+            <w:pPr>
+              <w:spacing w:after="0" w:line="240" w:lineRule="auto"/>
+              <w:rPr>
+                <w:rFonts w:ascii="Calibri" w:eastAsia="Times New Roman" w:hAnsi="Calibri" w:cs="Times New Roman"/>
+                <w:color w:val="000000"/>
+                <w:lang w:val="pt-PT" w:eastAsia="en-GB"/>
+              </w:rPr>
+            </w:pPr>
+            <w:r>
+              <w:rPr>
+                <w:rFonts w:ascii="Calibri" w:eastAsia="Times New Roman" w:hAnsi="Calibri" w:cs="Times New Roman"/>
+                <w:color w:val="000000"/>
+                <w:lang w:val="pt-PT" w:eastAsia="en-GB"/>
+              </w:rPr>
+              <w:t> </w:t>
+            </w:r>
+            <w:r>
+              <w:rPr>
+                <w:rFonts w:ascii="Calibri" w:eastAsia="Times New Roman" w:hAnsi="Calibri" w:cs="Times New Roman"/>
+                <w:color w:val="000000"/>
+                <w:lang w:val="pt-PT" w:eastAsia="en-GB"/>
+              </w:rPr>
+              <w:t>2h</w:t>
+            </w:r>
+          </w:p>
+        </w:tc>
+        <w:tc>
+          <w:tcPr>
+            <w:tcW w:w="489" w:type="dxa"/>
+            <w:tcBorders>
+              <w:top w:val="nil"/>
+              <w:left w:val="nil"/>
+              <w:bottom w:val="single" w:sz="4" w:space="0" w:color="auto"/>
+              <w:right w:val="single" w:sz="4" w:space="0" w:color="auto"/>
+            </w:tcBorders>
+            <w:shd w:val="clear" w:color="auto" w:fill="auto"/>
+            <w:noWrap/>
+            <w:vAlign w:val="bottom"/>
+            <w:hideMark/>
+          </w:tcPr>
+          <w:p>
+            <w:pPr>
+              <w:spacing w:after="0" w:line="240" w:lineRule="auto"/>
+              <w:rPr>
+                <w:rFonts w:ascii="Calibri" w:eastAsia="Times New Roman" w:hAnsi="Calibri" w:cs="Times New Roman"/>
+                <w:color w:val="000000"/>
+                <w:lang w:val="pt-PT" w:eastAsia="en-GB"/>
+              </w:rPr>
+            </w:pPr>
+            <w:r>
+              <w:rPr>
+                <w:rFonts w:ascii="Calibri" w:eastAsia="Times New Roman" w:hAnsi="Calibri" w:cs="Times New Roman"/>
+                <w:color w:val="000000"/>
+                <w:lang w:val="pt-PT" w:eastAsia="en-GB"/>
+              </w:rPr>
+              <w:t> </w:t>
+            </w:r>
+          </w:p>
+        </w:tc>
+        <w:tc>
+          <w:tcPr>
             <w:tcW w:w="623" w:type="dxa"/>
             <w:tcBorders>
               <w:top w:val="nil"/>
@@ -1653,14 +1776,14 @@
               <w:rPr>
                 <w:rFonts w:ascii="Calibri" w:eastAsia="Times New Roman" w:hAnsi="Calibri" w:cs="Times New Roman"/>
                 <w:color w:val="000000"/>
-                <w:lang w:eastAsia="en-GB"/>
-              </w:rPr>
-            </w:pPr>
-            <w:r>
-              <w:rPr>
-                <w:rFonts w:ascii="Calibri" w:eastAsia="Times New Roman" w:hAnsi="Calibri" w:cs="Times New Roman"/>
-                <w:color w:val="000000"/>
-                <w:lang w:eastAsia="en-GB"/>
+                <w:lang w:val="pt-PT" w:eastAsia="en-GB"/>
+              </w:rPr>
+            </w:pPr>
+            <w:r>
+              <w:rPr>
+                <w:rFonts w:ascii="Calibri" w:eastAsia="Times New Roman" w:hAnsi="Calibri" w:cs="Times New Roman"/>
+                <w:color w:val="000000"/>
+                <w:lang w:val="pt-PT" w:eastAsia="en-GB"/>
               </w:rPr>
               <w:t> </w:t>
             </w:r>
@@ -1668,134 +1791,448 @@
         </w:tc>
         <w:tc>
           <w:tcPr>
-            <w:tcW w:w="631" w:type="dxa"/>
-            <w:tcBorders>
-              <w:top w:val="nil"/>
-              <w:left w:val="nil"/>
-              <w:bottom w:val="single" w:sz="4" w:space="0" w:color="auto"/>
-              <w:right w:val="single" w:sz="4" w:space="0" w:color="auto"/>
-            </w:tcBorders>
-            <w:shd w:val="clear" w:color="auto" w:fill="auto"/>
-            <w:noWrap/>
-            <w:vAlign w:val="bottom"/>
-            <w:hideMark/>
-          </w:tcPr>
-          <w:p>
-            <w:pPr>
-              <w:spacing w:after="0" w:line="240" w:lineRule="auto"/>
-              <w:rPr>
-                <w:rFonts w:ascii="Calibri" w:eastAsia="Times New Roman" w:hAnsi="Calibri" w:cs="Times New Roman"/>
-                <w:color w:val="000000"/>
-                <w:lang w:eastAsia="en-GB"/>
-              </w:rPr>
-            </w:pPr>
-            <w:r>
-              <w:rPr>
-                <w:rFonts w:ascii="Calibri" w:eastAsia="Times New Roman" w:hAnsi="Calibri" w:cs="Times New Roman"/>
-                <w:color w:val="000000"/>
-                <w:lang w:eastAsia="en-GB"/>
-              </w:rPr>
-              <w:t> </w:t>
-            </w:r>
+            <w:tcW w:w="879" w:type="dxa"/>
+            <w:tcBorders>
+              <w:top w:val="nil"/>
+              <w:left w:val="nil"/>
+              <w:bottom w:val="single" w:sz="4" w:space="0" w:color="auto"/>
+              <w:right w:val="single" w:sz="4" w:space="0" w:color="auto"/>
+            </w:tcBorders>
+            <w:shd w:val="clear" w:color="auto" w:fill="auto"/>
+            <w:noWrap/>
+            <w:vAlign w:val="bottom"/>
+            <w:hideMark/>
+          </w:tcPr>
+          <w:p>
+            <w:pPr>
+              <w:spacing w:after="0" w:line="240" w:lineRule="auto"/>
+              <w:rPr>
+                <w:rFonts w:ascii="Calibri" w:eastAsia="Times New Roman" w:hAnsi="Calibri" w:cs="Times New Roman"/>
+                <w:color w:val="000000"/>
+                <w:lang w:eastAsia="en-GB"/>
+              </w:rPr>
+            </w:pPr>
+            <w:r>
+              <w:rPr>
+                <w:rFonts w:ascii="Calibri" w:eastAsia="Times New Roman" w:hAnsi="Calibri" w:cs="Times New Roman"/>
+                <w:color w:val="000000"/>
+                <w:lang w:eastAsia="en-GB"/>
+              </w:rPr>
+              <w:t>0 H</w:t>
+            </w:r>
+          </w:p>
+        </w:tc>
+        <w:tc>
+          <w:tcPr>
+            <w:tcW w:w="864" w:type="dxa"/>
+            <w:tcBorders>
+              <w:top w:val="nil"/>
+              <w:left w:val="nil"/>
+              <w:bottom w:val="single" w:sz="4" w:space="0" w:color="auto"/>
+              <w:right w:val="single" w:sz="4" w:space="0" w:color="auto"/>
+            </w:tcBorders>
+            <w:shd w:val="clear" w:color="auto" w:fill="auto"/>
+            <w:noWrap/>
+            <w:vAlign w:val="bottom"/>
+            <w:hideMark/>
+          </w:tcPr>
+          <w:p>
+            <w:pPr>
+              <w:spacing w:after="0" w:line="240" w:lineRule="auto"/>
+              <w:rPr>
+                <w:rFonts w:ascii="Calibri" w:eastAsia="Times New Roman" w:hAnsi="Calibri" w:cs="Times New Roman"/>
+                <w:color w:val="000000"/>
+                <w:lang w:eastAsia="en-GB"/>
+              </w:rPr>
+            </w:pPr>
+            <w:r>
+              <w:rPr>
+                <w:rFonts w:ascii="Calibri" w:eastAsia="Times New Roman" w:hAnsi="Calibri" w:cs="Times New Roman"/>
+                <w:color w:val="000000"/>
+                <w:lang w:eastAsia="en-GB"/>
+              </w:rPr>
+              <w:t>1 H</w:t>
+            </w:r>
+          </w:p>
+        </w:tc>
+      </w:tr>
+      <w:tr>
+        <w:trPr>
+          <w:trHeight w:val="300"/>
+        </w:trPr>
+        <w:tc>
+          <w:tcPr>
+            <w:tcW w:w="5297" w:type="dxa"/>
+            <w:tcBorders>
+              <w:top w:val="single" w:sz="4" w:space="0" w:color="auto"/>
+              <w:left w:val="single" w:sz="4" w:space="0" w:color="auto"/>
+              <w:bottom w:val="single" w:sz="4" w:space="0" w:color="auto"/>
+              <w:right w:val="single" w:sz="4" w:space="0" w:color="auto"/>
+            </w:tcBorders>
+            <w:shd w:val="clear" w:color="auto" w:fill="auto"/>
+            <w:noWrap/>
+            <w:vAlign w:val="bottom"/>
+          </w:tcPr>
+          <w:p>
+            <w:pPr>
+              <w:spacing w:after="0" w:line="240" w:lineRule="auto"/>
+              <w:rPr>
+                <w:rFonts w:ascii="Calibri" w:eastAsia="Times New Roman" w:hAnsi="Calibri" w:cs="Times New Roman"/>
+                <w:color w:val="000000"/>
+                <w:lang w:val="pt-PT" w:eastAsia="en-GB"/>
+              </w:rPr>
+            </w:pPr>
+            <w:r>
+              <w:rPr>
+                <w:rFonts w:ascii="Calibri" w:eastAsia="Times New Roman" w:hAnsi="Calibri" w:cs="Times New Roman"/>
+                <w:color w:val="000000"/>
+                <w:lang w:val="pt-PT" w:eastAsia="en-GB"/>
+              </w:rPr>
+              <w:t>Relatório - introdução</w:t>
+            </w:r>
+          </w:p>
+        </w:tc>
+        <w:tc>
+          <w:tcPr>
+            <w:tcW w:w="740" w:type="dxa"/>
+            <w:tcBorders>
+              <w:top w:val="single" w:sz="4" w:space="0" w:color="auto"/>
+              <w:left w:val="nil"/>
+              <w:bottom w:val="single" w:sz="4" w:space="0" w:color="auto"/>
+              <w:right w:val="single" w:sz="4" w:space="0" w:color="auto"/>
+            </w:tcBorders>
+            <w:shd w:val="clear" w:color="auto" w:fill="auto"/>
+            <w:noWrap/>
+            <w:vAlign w:val="bottom"/>
+          </w:tcPr>
+          <w:p>
+            <w:pPr>
+              <w:spacing w:after="0" w:line="240" w:lineRule="auto"/>
+              <w:rPr>
+                <w:rFonts w:ascii="Calibri" w:eastAsia="Times New Roman" w:hAnsi="Calibri" w:cs="Times New Roman"/>
+                <w:color w:val="000000"/>
+                <w:lang w:val="pt-PT" w:eastAsia="en-GB"/>
+              </w:rPr>
+            </w:pPr>
+          </w:p>
+        </w:tc>
+        <w:tc>
+          <w:tcPr>
+            <w:tcW w:w="904" w:type="dxa"/>
+            <w:tcBorders>
+              <w:top w:val="single" w:sz="4" w:space="0" w:color="auto"/>
+              <w:left w:val="nil"/>
+              <w:bottom w:val="single" w:sz="4" w:space="0" w:color="auto"/>
+              <w:right w:val="single" w:sz="4" w:space="0" w:color="auto"/>
+            </w:tcBorders>
+            <w:shd w:val="clear" w:color="auto" w:fill="auto"/>
+            <w:noWrap/>
+            <w:vAlign w:val="bottom"/>
+          </w:tcPr>
+          <w:p>
+            <w:pPr>
+              <w:spacing w:after="0" w:line="240" w:lineRule="auto"/>
+              <w:rPr>
+                <w:rFonts w:ascii="Calibri" w:eastAsia="Times New Roman" w:hAnsi="Calibri" w:cs="Times New Roman"/>
+                <w:color w:val="000000"/>
+                <w:lang w:val="pt-PT" w:eastAsia="en-GB"/>
+              </w:rPr>
+            </w:pPr>
+            <w:r>
+              <w:rPr>
+                <w:rFonts w:ascii="Calibri" w:eastAsia="Times New Roman" w:hAnsi="Calibri" w:cs="Times New Roman"/>
+                <w:color w:val="000000"/>
+                <w:lang w:val="pt-PT" w:eastAsia="en-GB"/>
+              </w:rPr>
+              <w:t xml:space="preserve">15 </w:t>
+            </w:r>
+            <w:proofErr w:type="gramStart"/>
+            <w:r>
+              <w:rPr>
+                <w:rFonts w:ascii="Calibri" w:eastAsia="Times New Roman" w:hAnsi="Calibri" w:cs="Times New Roman"/>
+                <w:color w:val="000000"/>
+                <w:lang w:val="pt-PT" w:eastAsia="en-GB"/>
+              </w:rPr>
+              <w:t>min</w:t>
+            </w:r>
+            <w:proofErr w:type="gramEnd"/>
+          </w:p>
+        </w:tc>
+        <w:tc>
+          <w:tcPr>
+            <w:tcW w:w="489" w:type="dxa"/>
+            <w:tcBorders>
+              <w:top w:val="single" w:sz="4" w:space="0" w:color="auto"/>
+              <w:left w:val="nil"/>
+              <w:bottom w:val="single" w:sz="4" w:space="0" w:color="auto"/>
+              <w:right w:val="single" w:sz="4" w:space="0" w:color="auto"/>
+            </w:tcBorders>
+            <w:shd w:val="clear" w:color="auto" w:fill="auto"/>
+            <w:noWrap/>
+            <w:vAlign w:val="bottom"/>
+          </w:tcPr>
+          <w:p>
+            <w:pPr>
+              <w:spacing w:after="0" w:line="240" w:lineRule="auto"/>
+              <w:rPr>
+                <w:rFonts w:ascii="Calibri" w:eastAsia="Times New Roman" w:hAnsi="Calibri" w:cs="Times New Roman"/>
+                <w:color w:val="000000"/>
+                <w:lang w:val="pt-PT" w:eastAsia="en-GB"/>
+              </w:rPr>
+            </w:pPr>
           </w:p>
         </w:tc>
         <w:tc>
           <w:tcPr>
             <w:tcW w:w="623" w:type="dxa"/>
             <w:tcBorders>
-              <w:top w:val="nil"/>
-              <w:left w:val="nil"/>
-              <w:bottom w:val="single" w:sz="4" w:space="0" w:color="auto"/>
-              <w:right w:val="single" w:sz="4" w:space="0" w:color="auto"/>
-            </w:tcBorders>
-            <w:shd w:val="clear" w:color="auto" w:fill="auto"/>
-            <w:noWrap/>
-            <w:vAlign w:val="bottom"/>
-            <w:hideMark/>
-          </w:tcPr>
-          <w:p>
-            <w:pPr>
-              <w:spacing w:after="0" w:line="240" w:lineRule="auto"/>
-              <w:rPr>
-                <w:rFonts w:ascii="Calibri" w:eastAsia="Times New Roman" w:hAnsi="Calibri" w:cs="Times New Roman"/>
-                <w:color w:val="000000"/>
-                <w:lang w:eastAsia="en-GB"/>
-              </w:rPr>
-            </w:pPr>
-            <w:r>
-              <w:rPr>
-                <w:rFonts w:ascii="Calibri" w:eastAsia="Times New Roman" w:hAnsi="Calibri" w:cs="Times New Roman"/>
-                <w:color w:val="000000"/>
-                <w:lang w:eastAsia="en-GB"/>
-              </w:rPr>
-              <w:t> </w:t>
-            </w:r>
+              <w:top w:val="single" w:sz="4" w:space="0" w:color="auto"/>
+              <w:left w:val="nil"/>
+              <w:bottom w:val="single" w:sz="4" w:space="0" w:color="auto"/>
+              <w:right w:val="single" w:sz="4" w:space="0" w:color="auto"/>
+            </w:tcBorders>
+            <w:shd w:val="clear" w:color="auto" w:fill="auto"/>
+            <w:noWrap/>
+            <w:vAlign w:val="bottom"/>
+          </w:tcPr>
+          <w:p>
+            <w:pPr>
+              <w:spacing w:after="0" w:line="240" w:lineRule="auto"/>
+              <w:rPr>
+                <w:rFonts w:ascii="Calibri" w:eastAsia="Times New Roman" w:hAnsi="Calibri" w:cs="Times New Roman"/>
+                <w:color w:val="000000"/>
+                <w:lang w:val="pt-PT" w:eastAsia="en-GB"/>
+              </w:rPr>
+            </w:pPr>
           </w:p>
         </w:tc>
         <w:tc>
           <w:tcPr>
             <w:tcW w:w="879" w:type="dxa"/>
             <w:tcBorders>
-              <w:top w:val="nil"/>
-              <w:left w:val="nil"/>
-              <w:bottom w:val="single" w:sz="4" w:space="0" w:color="auto"/>
-              <w:right w:val="single" w:sz="4" w:space="0" w:color="auto"/>
-            </w:tcBorders>
-            <w:shd w:val="clear" w:color="auto" w:fill="auto"/>
-            <w:noWrap/>
-            <w:vAlign w:val="bottom"/>
-            <w:hideMark/>
-          </w:tcPr>
-          <w:p>
-            <w:pPr>
-              <w:spacing w:after="0" w:line="240" w:lineRule="auto"/>
-              <w:rPr>
-                <w:rFonts w:ascii="Calibri" w:eastAsia="Times New Roman" w:hAnsi="Calibri" w:cs="Times New Roman"/>
-                <w:color w:val="000000"/>
-                <w:lang w:eastAsia="en-GB"/>
-              </w:rPr>
-            </w:pPr>
-            <w:r>
-              <w:rPr>
-                <w:rFonts w:ascii="Calibri" w:eastAsia="Times New Roman" w:hAnsi="Calibri" w:cs="Times New Roman"/>
-                <w:color w:val="000000"/>
-                <w:lang w:eastAsia="en-GB"/>
-              </w:rPr>
-              <w:t>0 H</w:t>
-            </w:r>
+              <w:top w:val="single" w:sz="4" w:space="0" w:color="auto"/>
+              <w:left w:val="nil"/>
+              <w:bottom w:val="single" w:sz="4" w:space="0" w:color="auto"/>
+              <w:right w:val="single" w:sz="4" w:space="0" w:color="auto"/>
+            </w:tcBorders>
+            <w:shd w:val="clear" w:color="auto" w:fill="auto"/>
+            <w:noWrap/>
+            <w:vAlign w:val="bottom"/>
+          </w:tcPr>
+          <w:p>
+            <w:pPr>
+              <w:spacing w:after="0" w:line="240" w:lineRule="auto"/>
+              <w:rPr>
+                <w:rFonts w:ascii="Calibri" w:eastAsia="Times New Roman" w:hAnsi="Calibri" w:cs="Times New Roman"/>
+                <w:color w:val="000000"/>
+                <w:lang w:eastAsia="en-GB"/>
+              </w:rPr>
+            </w:pPr>
           </w:p>
         </w:tc>
         <w:tc>
           <w:tcPr>
             <w:tcW w:w="864" w:type="dxa"/>
             <w:tcBorders>
-              <w:top w:val="nil"/>
-              <w:left w:val="nil"/>
-              <w:bottom w:val="single" w:sz="4" w:space="0" w:color="auto"/>
-              <w:right w:val="single" w:sz="4" w:space="0" w:color="auto"/>
-            </w:tcBorders>
-            <w:shd w:val="clear" w:color="auto" w:fill="auto"/>
-            <w:noWrap/>
-            <w:vAlign w:val="bottom"/>
-            <w:hideMark/>
-          </w:tcPr>
-          <w:p>
-            <w:pPr>
-              <w:spacing w:after="0" w:line="240" w:lineRule="auto"/>
-              <w:rPr>
-                <w:rFonts w:ascii="Calibri" w:eastAsia="Times New Roman" w:hAnsi="Calibri" w:cs="Times New Roman"/>
-                <w:color w:val="000000"/>
-                <w:lang w:eastAsia="en-GB"/>
-              </w:rPr>
-            </w:pPr>
-            <w:r>
-              <w:rPr>
-                <w:rFonts w:ascii="Calibri" w:eastAsia="Times New Roman" w:hAnsi="Calibri" w:cs="Times New Roman"/>
-                <w:color w:val="000000"/>
-                <w:lang w:eastAsia="en-GB"/>
-              </w:rPr>
-              <w:t>1 H</w:t>
-            </w:r>
+              <w:top w:val="single" w:sz="4" w:space="0" w:color="auto"/>
+              <w:left w:val="nil"/>
+              <w:bottom w:val="single" w:sz="4" w:space="0" w:color="auto"/>
+              <w:right w:val="single" w:sz="4" w:space="0" w:color="auto"/>
+            </w:tcBorders>
+            <w:shd w:val="clear" w:color="auto" w:fill="auto"/>
+            <w:noWrap/>
+            <w:vAlign w:val="bottom"/>
+          </w:tcPr>
+          <w:p>
+            <w:pPr>
+              <w:spacing w:after="0" w:line="240" w:lineRule="auto"/>
+              <w:rPr>
+                <w:rFonts w:ascii="Calibri" w:eastAsia="Times New Roman" w:hAnsi="Calibri" w:cs="Times New Roman"/>
+                <w:color w:val="000000"/>
+                <w:lang w:eastAsia="en-GB"/>
+              </w:rPr>
+            </w:pPr>
+          </w:p>
+        </w:tc>
+      </w:tr>
+      <w:tr>
+        <w:trPr>
+          <w:trHeight w:val="300"/>
+        </w:trPr>
+        <w:tc>
+          <w:tcPr>
+            <w:tcW w:w="5297" w:type="dxa"/>
+            <w:tcBorders>
+              <w:top w:val="single" w:sz="4" w:space="0" w:color="auto"/>
+              <w:left w:val="single" w:sz="4" w:space="0" w:color="auto"/>
+              <w:bottom w:val="single" w:sz="4" w:space="0" w:color="auto"/>
+              <w:right w:val="single" w:sz="4" w:space="0" w:color="auto"/>
+            </w:tcBorders>
+            <w:shd w:val="clear" w:color="auto" w:fill="auto"/>
+            <w:noWrap/>
+            <w:vAlign w:val="bottom"/>
+          </w:tcPr>
+          <w:p>
+            <w:pPr>
+              <w:spacing w:after="0" w:line="240" w:lineRule="auto"/>
+              <w:rPr>
+                <w:rFonts w:ascii="Calibri" w:eastAsia="Times New Roman" w:hAnsi="Calibri" w:cs="Times New Roman"/>
+                <w:color w:val="000000"/>
+                <w:lang w:val="pt-PT" w:eastAsia="en-GB"/>
+              </w:rPr>
+            </w:pPr>
+            <w:r>
+              <w:rPr>
+                <w:rFonts w:ascii="Calibri" w:eastAsia="Times New Roman" w:hAnsi="Calibri" w:cs="Times New Roman"/>
+                <w:color w:val="000000"/>
+                <w:lang w:val="pt-PT" w:eastAsia="en-GB"/>
+              </w:rPr>
+              <w:t>Diagrama de contexto</w:t>
+            </w:r>
+          </w:p>
+        </w:tc>
+        <w:tc>
+          <w:tcPr>
+            <w:tcW w:w="740" w:type="dxa"/>
+            <w:tcBorders>
+              <w:top w:val="single" w:sz="4" w:space="0" w:color="auto"/>
+              <w:left w:val="nil"/>
+              <w:bottom w:val="single" w:sz="4" w:space="0" w:color="auto"/>
+              <w:right w:val="single" w:sz="4" w:space="0" w:color="auto"/>
+            </w:tcBorders>
+            <w:shd w:val="clear" w:color="auto" w:fill="auto"/>
+            <w:noWrap/>
+            <w:vAlign w:val="bottom"/>
+          </w:tcPr>
+          <w:p>
+            <w:pPr>
+              <w:spacing w:after="0" w:line="240" w:lineRule="auto"/>
+              <w:rPr>
+                <w:rFonts w:ascii="Calibri" w:eastAsia="Times New Roman" w:hAnsi="Calibri" w:cs="Times New Roman"/>
+                <w:color w:val="000000"/>
+                <w:lang w:val="pt-PT" w:eastAsia="en-GB"/>
+              </w:rPr>
+            </w:pPr>
+          </w:p>
+        </w:tc>
+        <w:tc>
+          <w:tcPr>
+            <w:tcW w:w="904" w:type="dxa"/>
+            <w:tcBorders>
+              <w:top w:val="single" w:sz="4" w:space="0" w:color="auto"/>
+              <w:left w:val="nil"/>
+              <w:bottom w:val="single" w:sz="4" w:space="0" w:color="auto"/>
+              <w:right w:val="single" w:sz="4" w:space="0" w:color="auto"/>
+            </w:tcBorders>
+            <w:shd w:val="clear" w:color="auto" w:fill="auto"/>
+            <w:noWrap/>
+            <w:vAlign w:val="bottom"/>
+          </w:tcPr>
+          <w:p>
+            <w:pPr>
+              <w:spacing w:after="0" w:line="240" w:lineRule="auto"/>
+              <w:rPr>
+                <w:rFonts w:ascii="Calibri" w:eastAsia="Times New Roman" w:hAnsi="Calibri" w:cs="Times New Roman"/>
+                <w:color w:val="000000"/>
+                <w:lang w:val="pt-PT" w:eastAsia="en-GB"/>
+              </w:rPr>
+            </w:pPr>
+          </w:p>
+        </w:tc>
+        <w:tc>
+          <w:tcPr>
+            <w:tcW w:w="489" w:type="dxa"/>
+            <w:tcBorders>
+              <w:top w:val="single" w:sz="4" w:space="0" w:color="auto"/>
+              <w:left w:val="nil"/>
+              <w:bottom w:val="single" w:sz="4" w:space="0" w:color="auto"/>
+              <w:right w:val="single" w:sz="4" w:space="0" w:color="auto"/>
+            </w:tcBorders>
+            <w:shd w:val="clear" w:color="auto" w:fill="auto"/>
+            <w:noWrap/>
+            <w:vAlign w:val="bottom"/>
+          </w:tcPr>
+          <w:p>
+            <w:pPr>
+              <w:spacing w:after="0" w:line="240" w:lineRule="auto"/>
+              <w:rPr>
+                <w:rFonts w:ascii="Calibri" w:eastAsia="Times New Roman" w:hAnsi="Calibri" w:cs="Times New Roman"/>
+                <w:color w:val="000000"/>
+                <w:lang w:val="pt-PT" w:eastAsia="en-GB"/>
+              </w:rPr>
+            </w:pPr>
+          </w:p>
+        </w:tc>
+        <w:tc>
+          <w:tcPr>
+            <w:tcW w:w="623" w:type="dxa"/>
+            <w:tcBorders>
+              <w:top w:val="single" w:sz="4" w:space="0" w:color="auto"/>
+              <w:left w:val="nil"/>
+              <w:bottom w:val="single" w:sz="4" w:space="0" w:color="auto"/>
+              <w:right w:val="single" w:sz="4" w:space="0" w:color="auto"/>
+            </w:tcBorders>
+            <w:shd w:val="clear" w:color="auto" w:fill="auto"/>
+            <w:noWrap/>
+            <w:vAlign w:val="bottom"/>
+          </w:tcPr>
+          <w:p>
+            <w:pPr>
+              <w:spacing w:after="0" w:line="240" w:lineRule="auto"/>
+              <w:rPr>
+                <w:rFonts w:ascii="Calibri" w:eastAsia="Times New Roman" w:hAnsi="Calibri" w:cs="Times New Roman"/>
+                <w:color w:val="000000"/>
+                <w:lang w:val="pt-PT" w:eastAsia="en-GB"/>
+              </w:rPr>
+            </w:pPr>
+          </w:p>
+        </w:tc>
+        <w:tc>
+          <w:tcPr>
+            <w:tcW w:w="879" w:type="dxa"/>
+            <w:tcBorders>
+              <w:top w:val="single" w:sz="4" w:space="0" w:color="auto"/>
+              <w:left w:val="nil"/>
+              <w:bottom w:val="single" w:sz="4" w:space="0" w:color="auto"/>
+              <w:right w:val="single" w:sz="4" w:space="0" w:color="auto"/>
+            </w:tcBorders>
+            <w:shd w:val="clear" w:color="auto" w:fill="auto"/>
+            <w:noWrap/>
+            <w:vAlign w:val="bottom"/>
+          </w:tcPr>
+          <w:p>
+            <w:pPr>
+              <w:spacing w:after="0" w:line="240" w:lineRule="auto"/>
+              <w:rPr>
+                <w:rFonts w:ascii="Calibri" w:eastAsia="Times New Roman" w:hAnsi="Calibri" w:cs="Times New Roman"/>
+                <w:color w:val="000000"/>
+                <w:lang w:eastAsia="en-GB"/>
+              </w:rPr>
+            </w:pPr>
+          </w:p>
+        </w:tc>
+        <w:tc>
+          <w:tcPr>
+            <w:tcW w:w="864" w:type="dxa"/>
+            <w:tcBorders>
+              <w:top w:val="single" w:sz="4" w:space="0" w:color="auto"/>
+              <w:left w:val="nil"/>
+              <w:bottom w:val="single" w:sz="4" w:space="0" w:color="auto"/>
+              <w:right w:val="single" w:sz="4" w:space="0" w:color="auto"/>
+            </w:tcBorders>
+            <w:shd w:val="clear" w:color="auto" w:fill="auto"/>
+            <w:noWrap/>
+            <w:vAlign w:val="bottom"/>
+          </w:tcPr>
+          <w:p>
+            <w:pPr>
+              <w:spacing w:after="0" w:line="240" w:lineRule="auto"/>
+              <w:rPr>
+                <w:rFonts w:ascii="Calibri" w:eastAsia="Times New Roman" w:hAnsi="Calibri" w:cs="Times New Roman"/>
+                <w:color w:val="000000"/>
+                <w:lang w:eastAsia="en-GB"/>
+              </w:rPr>
+            </w:pPr>
           </w:p>
         </w:tc>
       </w:tr>
@@ -1812,7 +2249,7 @@
 </file>
 
 <file path=word/styles.xml><?xml version="1.0" encoding="utf-8"?>
-<w:styles xmlns:mc="http://schemas.openxmlformats.org/markup-compatibility/2006" xmlns:r="http://schemas.openxmlformats.org/officeDocument/2006/relationships" xmlns:w="http://schemas.openxmlformats.org/wordprocessingml/2006/main" xmlns:w14="http://schemas.microsoft.com/office/word/2010/wordml" xmlns:w15="http://schemas.microsoft.com/office/word/2012/wordml" xmlns:w16se="http://schemas.microsoft.com/office/word/2015/wordml/symex" mc:Ignorable="w14 w15 w16se">
+<w:styles xmlns:mc="http://schemas.openxmlformats.org/markup-compatibility/2006" xmlns:r="http://schemas.openxmlformats.org/officeDocument/2006/relationships" xmlns:w="http://schemas.openxmlformats.org/wordprocessingml/2006/main" xmlns:w14="http://schemas.microsoft.com/office/word/2010/wordml" xmlns:w15="http://schemas.microsoft.com/office/word/2012/wordml" mc:Ignorable="w14 w15">
   <w:docDefaults>
     <w:rPrDefault>
       <w:rPr>
@@ -2205,11 +2642,11 @@
     <w:name w:val="Normal"/>
     <w:qFormat/>
   </w:style>
-  <w:style w:type="paragraph" w:styleId="Heading1">
+  <w:style w:type="paragraph" w:styleId="Cabealho1">
     <w:name w:val="heading 1"/>
     <w:basedOn w:val="Normal"/>
     <w:next w:val="Normal"/>
-    <w:link w:val="Heading1Char"/>
+    <w:link w:val="Cabealho1Carter"/>
     <w:uiPriority w:val="9"/>
     <w:qFormat/>
     <w:rsid w:val="00D645D3"/>
@@ -2226,13 +2663,13 @@
       <w:szCs w:val="32"/>
     </w:rPr>
   </w:style>
-  <w:style w:type="character" w:default="1" w:styleId="DefaultParagraphFont">
+  <w:style w:type="character" w:default="1" w:styleId="Tipodeletrapredefinidodopargrafo">
     <w:name w:val="Default Paragraph Font"/>
     <w:uiPriority w:val="1"/>
     <w:semiHidden/>
     <w:unhideWhenUsed/>
   </w:style>
-  <w:style w:type="table" w:default="1" w:styleId="TableNormal">
+  <w:style w:type="table" w:default="1" w:styleId="Tabelanormal">
     <w:name w:val="Normal Table"/>
     <w:uiPriority w:val="99"/>
     <w:semiHidden/>
@@ -2247,16 +2684,16 @@
       </w:tblCellMar>
     </w:tblPr>
   </w:style>
-  <w:style w:type="numbering" w:default="1" w:styleId="NoList">
+  <w:style w:type="numbering" w:default="1" w:styleId="Semlista">
     <w:name w:val="No List"/>
     <w:uiPriority w:val="99"/>
     <w:semiHidden/>
     <w:unhideWhenUsed/>
   </w:style>
-  <w:style w:type="character" w:customStyle="1" w:styleId="Heading1Char">
-    <w:name w:val="Heading 1 Char"/>
-    <w:basedOn w:val="DefaultParagraphFont"/>
-    <w:link w:val="Heading1"/>
+  <w:style w:type="character" w:customStyle="1" w:styleId="Cabealho1Carter">
+    <w:name w:val="Cabeçalho 1 Caráter"/>
+    <w:basedOn w:val="Tipodeletrapredefinidodopargrafo"/>
+    <w:link w:val="Cabealho1"/>
     <w:uiPriority w:val="9"/>
     <w:rsid w:val="00D645D3"/>
     <w:rPr>

</xml_diff>